<commit_message>
adicionando coisas ao texto
</commit_message>
<xml_diff>
--- a/joaoOnline.docx
+++ b/joaoOnline.docx
@@ -15,12 +15,7 @@
     <w:p>
       <w:r>
         <w:tab/>
-        <w:t>João é um jogo de cartas jogado entre trê</w:t>
-      </w:r>
-      <w:bookmarkStart w:id="0" w:name="_GoBack"/>
-      <w:bookmarkEnd w:id="0"/>
-      <w:r>
-        <w:t xml:space="preserve">s ou mais pessoas ao longo de </w:t>
+        <w:t xml:space="preserve">João é um jogo de cartas jogado entre três ou mais pessoas ao longo de </w:t>
       </w:r>
       <w:r>
         <w:rPr>
@@ -35,8 +30,15 @@
         <w:t xml:space="preserve"> </w:t>
       </w:r>
       <w:r>
-        <w:t>ciclos,</w:t>
+        <w:t xml:space="preserve">ciclos, onde n é menor </w:t>
       </w:r>
+      <w:proofErr w:type="gramStart"/>
+      <w:r>
+        <w:t>que</w:t>
+      </w:r>
+      <w:bookmarkStart w:id="0" w:name="_GoBack"/>
+      <w:bookmarkEnd w:id="0"/>
+      <w:proofErr w:type="gramEnd"/>
     </w:p>
     <w:sectPr>
       <w:pgSz w:w="11906" w:h="16838"/>

</xml_diff>

<commit_message>
esboço das regras de joão
</commit_message>
<xml_diff>
--- a/joaoOnline.docx
+++ b/joaoOnline.docx
@@ -3,42 +3,597 @@
 <w:document xmlns:wpc="http://schemas.microsoft.com/office/word/2010/wordprocessingCanvas" xmlns:mc="http://schemas.openxmlformats.org/markup-compatibility/2006" xmlns:o="urn:schemas-microsoft-com:office:office" xmlns:r="http://schemas.openxmlformats.org/officeDocument/2006/relationships" xmlns:m="http://schemas.openxmlformats.org/officeDocument/2006/math" xmlns:v="urn:schemas-microsoft-com:vml" xmlns:wp14="http://schemas.microsoft.com/office/word/2010/wordprocessingDrawing" xmlns:wp="http://schemas.openxmlformats.org/drawingml/2006/wordprocessingDrawing" xmlns:w10="urn:schemas-microsoft-com:office:word" xmlns:w="http://schemas.openxmlformats.org/wordprocessingml/2006/main" xmlns:w14="http://schemas.microsoft.com/office/word/2010/wordml" xmlns:wpg="http://schemas.microsoft.com/office/word/2010/wordprocessingGroup" xmlns:wpi="http://schemas.microsoft.com/office/word/2010/wordprocessingInk" xmlns:wne="http://schemas.microsoft.com/office/word/2006/wordml" xmlns:wps="http://schemas.microsoft.com/office/word/2010/wordprocessingShape" mc:Ignorable="w14 wp14">
   <w:body>
     <w:p>
-      <w:r>
+      <w:pPr>
+        <w:jc w:val="center"/>
+        <w:rPr>
+          <w:rFonts w:ascii="Times New Roman" w:hAnsi="Times New Roman" w:cs="Times New Roman"/>
+          <w:b/>
+          <w:sz w:val="24"/>
+          <w:szCs w:val="24"/>
+        </w:rPr>
+      </w:pPr>
+      <w:r>
+        <w:rPr>
+          <w:rFonts w:ascii="Times New Roman" w:hAnsi="Times New Roman" w:cs="Times New Roman"/>
+          <w:b/>
+          <w:sz w:val="24"/>
+          <w:szCs w:val="24"/>
+        </w:rPr>
         <w:t>João Online</w:t>
       </w:r>
     </w:p>
     <w:p>
-      <w:r>
+      <w:pPr>
+        <w:jc w:val="both"/>
+        <w:rPr>
+          <w:rFonts w:ascii="Times New Roman" w:hAnsi="Times New Roman" w:cs="Times New Roman"/>
+          <w:b/>
+          <w:sz w:val="24"/>
+          <w:szCs w:val="24"/>
+        </w:rPr>
+      </w:pPr>
+      <w:r>
+        <w:rPr>
+          <w:rFonts w:ascii="Times New Roman" w:hAnsi="Times New Roman" w:cs="Times New Roman"/>
+          <w:b/>
+          <w:sz w:val="24"/>
+          <w:szCs w:val="24"/>
+        </w:rPr>
         <w:t>Introdução:</w:t>
       </w:r>
     </w:p>
     <w:p>
-      <w:r>
+      <w:pPr>
+        <w:jc w:val="both"/>
+        <w:rPr>
+          <w:rFonts w:ascii="Times New Roman" w:hAnsi="Times New Roman" w:cs="Times New Roman"/>
+          <w:sz w:val="24"/>
+          <w:szCs w:val="24"/>
+        </w:rPr>
+      </w:pPr>
+      <w:r>
+        <w:rPr>
+          <w:rFonts w:ascii="Times New Roman" w:hAnsi="Times New Roman" w:cs="Times New Roman"/>
+          <w:sz w:val="24"/>
+          <w:szCs w:val="24"/>
+        </w:rPr>
         <w:tab/>
-        <w:t xml:space="preserve">João é um jogo de cartas jogado entre três ou mais pessoas ao longo de </w:t>
-      </w:r>
-      <w:r>
-        <w:rPr>
+        <w:t>João é um jogo de cartas</w:t>
+      </w:r>
+      <w:r>
+        <w:rPr>
+          <w:rFonts w:ascii="Times New Roman" w:hAnsi="Times New Roman" w:cs="Times New Roman"/>
+          <w:sz w:val="24"/>
+          <w:szCs w:val="24"/>
+        </w:rPr>
+        <w:t xml:space="preserve"> utilizando um baralho normal de 52 cartas com </w:t>
+      </w:r>
+      <w:proofErr w:type="gramStart"/>
+      <w:r>
+        <w:rPr>
+          <w:rFonts w:ascii="Times New Roman" w:hAnsi="Times New Roman" w:cs="Times New Roman"/>
+          <w:sz w:val="24"/>
+          <w:szCs w:val="24"/>
+        </w:rPr>
+        <w:t>4</w:t>
+      </w:r>
+      <w:proofErr w:type="gramEnd"/>
+      <w:r>
+        <w:rPr>
+          <w:rFonts w:ascii="Times New Roman" w:hAnsi="Times New Roman" w:cs="Times New Roman"/>
+          <w:sz w:val="24"/>
+          <w:szCs w:val="24"/>
+        </w:rPr>
+        <w:t xml:space="preserve"> naipes padrão</w:t>
+      </w:r>
+      <w:r>
+        <w:rPr>
+          <w:rFonts w:ascii="Times New Roman" w:hAnsi="Times New Roman" w:cs="Times New Roman"/>
+          <w:sz w:val="24"/>
+          <w:szCs w:val="24"/>
+        </w:rPr>
+        <w:t xml:space="preserve"> jogado entre </w:t>
+      </w:r>
+      <w:r>
+        <w:rPr>
+          <w:rFonts w:ascii="Times New Roman" w:hAnsi="Times New Roman" w:cs="Times New Roman"/>
+          <w:sz w:val="24"/>
+          <w:szCs w:val="24"/>
+        </w:rPr>
+        <w:t>3</w:t>
+      </w:r>
+      <w:r>
+        <w:rPr>
+          <w:rFonts w:ascii="Times New Roman" w:hAnsi="Times New Roman" w:cs="Times New Roman"/>
+          <w:sz w:val="24"/>
+          <w:szCs w:val="24"/>
+        </w:rPr>
+        <w:t xml:space="preserve"> ou mais pessoas </w:t>
+      </w:r>
+      <w:r>
+        <w:rPr>
+          <w:rFonts w:ascii="Times New Roman" w:hAnsi="Times New Roman" w:cs="Times New Roman"/>
+          <w:sz w:val="24"/>
+          <w:szCs w:val="24"/>
+        </w:rPr>
+        <w:t>onde ao final dos ciclos, ganha aquele que tiver errado menos</w:t>
+      </w:r>
+      <w:r>
+        <w:rPr>
+          <w:rFonts w:ascii="Times New Roman" w:hAnsi="Times New Roman" w:cs="Times New Roman"/>
+          <w:sz w:val="24"/>
+          <w:szCs w:val="24"/>
+        </w:rPr>
+        <w:t>.</w:t>
+      </w:r>
+    </w:p>
+    <w:p>
+      <w:pPr>
+        <w:jc w:val="both"/>
+        <w:rPr>
+          <w:rFonts w:ascii="Times New Roman" w:hAnsi="Times New Roman" w:cs="Times New Roman"/>
+          <w:sz w:val="24"/>
+          <w:szCs w:val="24"/>
+        </w:rPr>
+      </w:pPr>
+      <w:r>
+        <w:rPr>
+          <w:rFonts w:ascii="Times New Roman" w:hAnsi="Times New Roman" w:cs="Times New Roman"/>
+          <w:b/>
+          <w:sz w:val="24"/>
+          <w:szCs w:val="24"/>
+        </w:rPr>
+        <w:t>O jogo:</w:t>
+      </w:r>
+    </w:p>
+    <w:p>
+      <w:pPr>
+        <w:jc w:val="both"/>
+        <w:rPr>
+          <w:rFonts w:ascii="Times New Roman" w:hAnsi="Times New Roman" w:cs="Times New Roman"/>
+          <w:sz w:val="24"/>
+          <w:szCs w:val="24"/>
+        </w:rPr>
+      </w:pPr>
+      <w:r>
+        <w:rPr>
+          <w:rFonts w:ascii="Times New Roman" w:hAnsi="Times New Roman" w:cs="Times New Roman"/>
+          <w:sz w:val="24"/>
+          <w:szCs w:val="24"/>
+        </w:rPr>
+        <w:tab/>
+        <w:t>É pré-estabelecida uma ordem indicando qual carta vale mais</w:t>
+      </w:r>
+    </w:p>
+    <w:p>
+      <w:pPr>
+        <w:jc w:val="center"/>
+        <w:rPr>
+          <w:rFonts w:ascii="Times New Roman" w:hAnsi="Times New Roman" w:cs="Times New Roman"/>
+          <w:b/>
+          <w:color w:val="FF0000"/>
+          <w:sz w:val="24"/>
+          <w:szCs w:val="24"/>
+        </w:rPr>
+      </w:pPr>
+      <w:r>
+        <w:rPr>
+          <w:rFonts w:ascii="Times New Roman" w:hAnsi="Times New Roman" w:cs="Times New Roman"/>
+          <w:b/>
+          <w:color w:val="FF0000"/>
+          <w:sz w:val="24"/>
+          <w:szCs w:val="24"/>
+        </w:rPr>
+        <w:t>Inserir ordem</w:t>
+      </w:r>
+      <w:r>
+        <w:rPr>
+          <w:rFonts w:ascii="Times New Roman" w:hAnsi="Times New Roman" w:cs="Times New Roman"/>
+          <w:b/>
+          <w:color w:val="FF0000"/>
+          <w:sz w:val="24"/>
+          <w:szCs w:val="24"/>
+        </w:rPr>
+        <w:t xml:space="preserve"> de quem vale mais</w:t>
+      </w:r>
+    </w:p>
+    <w:p>
+      <w:pPr>
+        <w:rPr>
+          <w:rFonts w:ascii="Times New Roman" w:hAnsi="Times New Roman" w:cs="Times New Roman"/>
+          <w:b/>
           <w:i/>
-        </w:rPr>
-        <w:t>n</w:t>
-      </w:r>
-      <w:r>
-        <w:rPr>
+          <w:sz w:val="24"/>
+          <w:szCs w:val="24"/>
+        </w:rPr>
+      </w:pPr>
+      <w:r>
+        <w:rPr>
+          <w:rFonts w:ascii="Times New Roman" w:hAnsi="Times New Roman" w:cs="Times New Roman"/>
+          <w:b/>
           <w:i/>
-        </w:rPr>
-        <w:t xml:space="preserve"> </w:t>
-      </w:r>
-      <w:r>
-        <w:t xml:space="preserve">ciclos, onde n é menor </w:t>
-      </w:r>
-      <w:proofErr w:type="gramStart"/>
-      <w:r>
-        <w:t>que</w:t>
+          <w:sz w:val="24"/>
+          <w:szCs w:val="24"/>
+        </w:rPr>
+        <w:t>Preparação do ciclo:</w:t>
+      </w:r>
+    </w:p>
+    <w:p>
+      <w:pPr>
+        <w:pStyle w:val="PargrafodaLista"/>
+        <w:numPr>
+          <w:ilvl w:val="0"/>
+          <w:numId w:val="1"/>
+        </w:numPr>
+        <w:rPr>
+          <w:rFonts w:ascii="Times New Roman" w:hAnsi="Times New Roman" w:cs="Times New Roman"/>
+          <w:sz w:val="24"/>
+          <w:szCs w:val="24"/>
+        </w:rPr>
+      </w:pPr>
+      <w:r>
+        <w:rPr>
+          <w:rFonts w:ascii="Times New Roman" w:hAnsi="Times New Roman" w:cs="Times New Roman"/>
+          <w:sz w:val="24"/>
+          <w:szCs w:val="24"/>
+        </w:rPr>
+        <w:t>Cada jogador recebe cartas iguais ao número do ciclo;</w:t>
+      </w:r>
+    </w:p>
+    <w:p>
+      <w:pPr>
+        <w:pStyle w:val="PargrafodaLista"/>
+        <w:numPr>
+          <w:ilvl w:val="0"/>
+          <w:numId w:val="1"/>
+        </w:numPr>
+        <w:rPr>
+          <w:rFonts w:ascii="Times New Roman" w:hAnsi="Times New Roman" w:cs="Times New Roman"/>
+          <w:sz w:val="24"/>
+          <w:szCs w:val="24"/>
+        </w:rPr>
+      </w:pPr>
+      <w:r>
+        <w:rPr>
+          <w:rFonts w:ascii="Times New Roman" w:hAnsi="Times New Roman" w:cs="Times New Roman"/>
+          <w:sz w:val="24"/>
+          <w:szCs w:val="24"/>
+        </w:rPr>
+        <w:t>Sorteia-se uma carta do baralho restante para a mesa, a carta sorteada, durante o ciclo, valerá mais que pré-estabelecida;</w:t>
+      </w:r>
+    </w:p>
+    <w:p>
+      <w:pPr>
+        <w:pStyle w:val="PargrafodaLista"/>
+        <w:numPr>
+          <w:ilvl w:val="0"/>
+          <w:numId w:val="1"/>
+        </w:numPr>
+        <w:rPr>
+          <w:rFonts w:ascii="Times New Roman" w:hAnsi="Times New Roman" w:cs="Times New Roman"/>
+          <w:sz w:val="24"/>
+          <w:szCs w:val="24"/>
+        </w:rPr>
+      </w:pPr>
+      <w:r>
+        <w:rPr>
+          <w:rFonts w:ascii="Times New Roman" w:hAnsi="Times New Roman" w:cs="Times New Roman"/>
+          <w:sz w:val="24"/>
+          <w:szCs w:val="24"/>
+        </w:rPr>
+        <w:t>E</w:t>
+      </w:r>
+      <w:r>
+        <w:rPr>
+          <w:rFonts w:ascii="Times New Roman" w:hAnsi="Times New Roman" w:cs="Times New Roman"/>
+          <w:sz w:val="24"/>
+          <w:szCs w:val="24"/>
+        </w:rPr>
+        <w:t>scolhe-se aleatoriamente qual jogador começa apostando;</w:t>
+      </w:r>
+    </w:p>
+    <w:p>
+      <w:pPr>
+        <w:rPr>
+          <w:rFonts w:ascii="Times New Roman" w:hAnsi="Times New Roman" w:cs="Times New Roman"/>
+          <w:b/>
+          <w:i/>
+          <w:sz w:val="24"/>
+          <w:szCs w:val="24"/>
+        </w:rPr>
+      </w:pPr>
+      <w:r>
+        <w:rPr>
+          <w:rFonts w:ascii="Times New Roman" w:hAnsi="Times New Roman" w:cs="Times New Roman"/>
+          <w:b/>
+          <w:i/>
+          <w:sz w:val="24"/>
+          <w:szCs w:val="24"/>
+        </w:rPr>
+        <w:t>Rodada de Apostas:</w:t>
+      </w:r>
+    </w:p>
+    <w:p>
+      <w:pPr>
+        <w:pStyle w:val="PargrafodaLista"/>
+        <w:numPr>
+          <w:ilvl w:val="0"/>
+          <w:numId w:val="1"/>
+        </w:numPr>
+        <w:rPr>
+          <w:rFonts w:ascii="Times New Roman" w:hAnsi="Times New Roman" w:cs="Times New Roman"/>
+          <w:sz w:val="24"/>
+          <w:szCs w:val="24"/>
+        </w:rPr>
+      </w:pPr>
+      <w:r>
+        <w:rPr>
+          <w:rFonts w:ascii="Times New Roman" w:hAnsi="Times New Roman" w:cs="Times New Roman"/>
+          <w:sz w:val="24"/>
+          <w:szCs w:val="24"/>
+        </w:rPr>
+        <w:t>O jogador escolhido agora apostará, dizendo em quantas rodadas ele ganha durante este ciclo, feito isso, o jogador à esquerda fará o mesmo e isso se repete até que todos tenham apostado</w:t>
+      </w:r>
+      <w:r>
+        <w:rPr>
+          <w:rFonts w:ascii="Times New Roman" w:hAnsi="Times New Roman" w:cs="Times New Roman"/>
+          <w:sz w:val="24"/>
+          <w:szCs w:val="24"/>
+        </w:rPr>
+        <w:t>;</w:t>
+      </w:r>
+    </w:p>
+    <w:p>
+      <w:pPr>
+        <w:pStyle w:val="PargrafodaLista"/>
+        <w:numPr>
+          <w:ilvl w:val="0"/>
+          <w:numId w:val="1"/>
+        </w:numPr>
+        <w:rPr>
+          <w:rFonts w:ascii="Times New Roman" w:hAnsi="Times New Roman" w:cs="Times New Roman"/>
+          <w:color w:val="FF0000"/>
+          <w:sz w:val="24"/>
+          <w:szCs w:val="24"/>
+        </w:rPr>
+      </w:pPr>
+      <w:r>
+        <w:rPr>
+          <w:rFonts w:ascii="Times New Roman" w:hAnsi="Times New Roman" w:cs="Times New Roman"/>
+          <w:color w:val="FF0000"/>
+          <w:sz w:val="24"/>
+          <w:szCs w:val="24"/>
+        </w:rPr>
+        <w:t>Incluir lógica para o número mínimo de apostas em vitórias</w:t>
       </w:r>
       <w:bookmarkStart w:id="0" w:name="_GoBack"/>
       <w:bookmarkEnd w:id="0"/>
-      <w:proofErr w:type="gramEnd"/>
+    </w:p>
+    <w:p>
+      <w:pPr>
+        <w:rPr>
+          <w:rFonts w:ascii="Times New Roman" w:hAnsi="Times New Roman" w:cs="Times New Roman"/>
+          <w:sz w:val="24"/>
+          <w:szCs w:val="24"/>
+        </w:rPr>
+      </w:pPr>
+      <w:r>
+        <w:rPr>
+          <w:rFonts w:ascii="Times New Roman" w:hAnsi="Times New Roman" w:cs="Times New Roman"/>
+          <w:b/>
+          <w:i/>
+          <w:sz w:val="24"/>
+          <w:szCs w:val="24"/>
+        </w:rPr>
+        <w:t>Rodadas de jogo:</w:t>
+      </w:r>
+    </w:p>
+    <w:p>
+      <w:pPr>
+        <w:pStyle w:val="PargrafodaLista"/>
+        <w:numPr>
+          <w:ilvl w:val="0"/>
+          <w:numId w:val="1"/>
+        </w:numPr>
+        <w:rPr>
+          <w:rFonts w:ascii="Times New Roman" w:hAnsi="Times New Roman" w:cs="Times New Roman"/>
+          <w:sz w:val="24"/>
+          <w:szCs w:val="24"/>
+        </w:rPr>
+      </w:pPr>
+      <w:r>
+        <w:rPr>
+          <w:rFonts w:ascii="Times New Roman" w:hAnsi="Times New Roman" w:cs="Times New Roman"/>
+          <w:sz w:val="24"/>
+          <w:szCs w:val="24"/>
+        </w:rPr>
+        <w:t>O jogador à esquerda do escolhido escolhe uma carta da mão e põe na mesa, depois, repete-se isso até que todos tenham posto uma carta na mesa;</w:t>
+      </w:r>
+    </w:p>
+    <w:p>
+      <w:pPr>
+        <w:pStyle w:val="PargrafodaLista"/>
+        <w:numPr>
+          <w:ilvl w:val="0"/>
+          <w:numId w:val="1"/>
+        </w:numPr>
+        <w:rPr>
+          <w:rFonts w:ascii="Times New Roman" w:hAnsi="Times New Roman" w:cs="Times New Roman"/>
+          <w:sz w:val="24"/>
+          <w:szCs w:val="24"/>
+        </w:rPr>
+      </w:pPr>
+      <w:r>
+        <w:rPr>
+          <w:rFonts w:ascii="Times New Roman" w:hAnsi="Times New Roman" w:cs="Times New Roman"/>
+          <w:sz w:val="24"/>
+          <w:szCs w:val="24"/>
+        </w:rPr>
+        <w:t>Após todos terem jogado, observa-se quem jogou a carta de maior valor, este será o ganhador da rodada;</w:t>
+      </w:r>
+    </w:p>
+    <w:p>
+      <w:pPr>
+        <w:pStyle w:val="PargrafodaLista"/>
+        <w:numPr>
+          <w:ilvl w:val="0"/>
+          <w:numId w:val="1"/>
+        </w:numPr>
+        <w:rPr>
+          <w:rFonts w:ascii="Times New Roman" w:hAnsi="Times New Roman" w:cs="Times New Roman"/>
+          <w:color w:val="FF0000"/>
+          <w:sz w:val="24"/>
+          <w:szCs w:val="24"/>
+        </w:rPr>
+      </w:pPr>
+      <w:r>
+        <w:rPr>
+          <w:rFonts w:ascii="Times New Roman" w:hAnsi="Times New Roman" w:cs="Times New Roman"/>
+          <w:color w:val="FF0000"/>
+          <w:sz w:val="24"/>
+          <w:szCs w:val="24"/>
+        </w:rPr>
+        <w:t>Definir critérios de comparação para ver quem é o maior;</w:t>
+      </w:r>
+    </w:p>
+    <w:p>
+      <w:pPr>
+        <w:rPr>
+          <w:rFonts w:ascii="Times New Roman" w:hAnsi="Times New Roman" w:cs="Times New Roman"/>
+          <w:sz w:val="24"/>
+          <w:szCs w:val="24"/>
+        </w:rPr>
+      </w:pPr>
+      <w:r>
+        <w:rPr>
+          <w:rFonts w:ascii="Times New Roman" w:hAnsi="Times New Roman" w:cs="Times New Roman"/>
+          <w:b/>
+          <w:i/>
+          <w:sz w:val="24"/>
+          <w:szCs w:val="24"/>
+        </w:rPr>
+        <w:t>Conferindo apostas:</w:t>
+      </w:r>
+    </w:p>
+    <w:p>
+      <w:pPr>
+        <w:pStyle w:val="PargrafodaLista"/>
+        <w:numPr>
+          <w:ilvl w:val="0"/>
+          <w:numId w:val="1"/>
+        </w:numPr>
+        <w:rPr>
+          <w:rFonts w:ascii="Times New Roman" w:hAnsi="Times New Roman" w:cs="Times New Roman"/>
+          <w:sz w:val="24"/>
+          <w:szCs w:val="24"/>
+        </w:rPr>
+      </w:pPr>
+      <w:r>
+        <w:rPr>
+          <w:rFonts w:ascii="Times New Roman" w:hAnsi="Times New Roman" w:cs="Times New Roman"/>
+          <w:sz w:val="24"/>
+          <w:szCs w:val="24"/>
+        </w:rPr>
+        <w:t xml:space="preserve">Após as rodadas de jogo, cada jogador perde </w:t>
+      </w:r>
+      <w:r>
+        <w:rPr>
+          <w:rFonts w:ascii="Times New Roman" w:hAnsi="Times New Roman" w:cs="Times New Roman"/>
+          <w:sz w:val="24"/>
+          <w:szCs w:val="24"/>
+        </w:rPr>
+        <w:t>pontos iguais</w:t>
+      </w:r>
+      <w:r>
+        <w:rPr>
+          <w:rFonts w:ascii="Times New Roman" w:hAnsi="Times New Roman" w:cs="Times New Roman"/>
+          <w:sz w:val="24"/>
+          <w:szCs w:val="24"/>
+        </w:rPr>
+        <w:t xml:space="preserve"> </w:t>
+      </w:r>
+      <w:r>
+        <w:rPr>
+          <w:rFonts w:ascii="Times New Roman" w:hAnsi="Times New Roman" w:cs="Times New Roman"/>
+          <w:sz w:val="24"/>
+          <w:szCs w:val="24"/>
+        </w:rPr>
+        <w:t>à</w:t>
+      </w:r>
+      <w:r>
+        <w:rPr>
+          <w:rFonts w:ascii="Times New Roman" w:hAnsi="Times New Roman" w:cs="Times New Roman"/>
+          <w:sz w:val="24"/>
+          <w:szCs w:val="24"/>
+        </w:rPr>
+        <w:t xml:space="preserve"> diferença entre sua aposta e seu resultado ao final das rodadas</w:t>
+      </w:r>
+      <w:r>
+        <w:rPr>
+          <w:rFonts w:ascii="Times New Roman" w:hAnsi="Times New Roman" w:cs="Times New Roman"/>
+          <w:sz w:val="24"/>
+          <w:szCs w:val="24"/>
+        </w:rPr>
+        <w:t>;</w:t>
+      </w:r>
+    </w:p>
+    <w:p>
+      <w:pPr>
+        <w:rPr>
+          <w:rFonts w:ascii="Times New Roman" w:hAnsi="Times New Roman" w:cs="Times New Roman"/>
+          <w:sz w:val="24"/>
+          <w:szCs w:val="24"/>
+        </w:rPr>
+      </w:pPr>
+      <w:r>
+        <w:rPr>
+          <w:rFonts w:ascii="Times New Roman" w:hAnsi="Times New Roman" w:cs="Times New Roman"/>
+          <w:b/>
+          <w:i/>
+          <w:sz w:val="24"/>
+          <w:szCs w:val="24"/>
+        </w:rPr>
+        <w:t>Fim de jogo:</w:t>
+      </w:r>
+    </w:p>
+    <w:p>
+      <w:pPr>
+        <w:pStyle w:val="PargrafodaLista"/>
+        <w:numPr>
+          <w:ilvl w:val="0"/>
+          <w:numId w:val="1"/>
+        </w:numPr>
+        <w:rPr>
+          <w:rFonts w:ascii="Times New Roman" w:hAnsi="Times New Roman" w:cs="Times New Roman"/>
+          <w:sz w:val="24"/>
+          <w:szCs w:val="24"/>
+        </w:rPr>
+      </w:pPr>
+      <w:r>
+        <w:rPr>
+          <w:rFonts w:ascii="Times New Roman" w:hAnsi="Times New Roman" w:cs="Times New Roman"/>
+          <w:sz w:val="24"/>
+          <w:szCs w:val="24"/>
+        </w:rPr>
+        <w:t xml:space="preserve">Ao final do jogo, ao fim dos </w:t>
+      </w:r>
+      <w:r>
+        <w:rPr>
+          <w:rFonts w:ascii="Times New Roman" w:hAnsi="Times New Roman" w:cs="Times New Roman"/>
+          <w:i/>
+          <w:sz w:val="24"/>
+          <w:szCs w:val="24"/>
+        </w:rPr>
+        <w:t>n</w:t>
+      </w:r>
+      <w:r>
+        <w:rPr>
+          <w:rFonts w:ascii="Times New Roman" w:hAnsi="Times New Roman" w:cs="Times New Roman"/>
+          <w:sz w:val="24"/>
+          <w:szCs w:val="24"/>
+        </w:rPr>
+        <w:t xml:space="preserve"> ciclos, ganha quem tiver menos pontos negativos.</w:t>
+      </w:r>
     </w:p>
     <w:sectPr>
       <w:pgSz w:w="11906" w:h="16838"/>
@@ -48,6 +603,104 @@
     </w:sectPr>
   </w:body>
 </w:document>
+</file>
+
+<file path=word/numbering.xml><?xml version="1.0" encoding="utf-8"?>
+<w:numbering xmlns:wpc="http://schemas.microsoft.com/office/word/2010/wordprocessingCanvas" xmlns:mc="http://schemas.openxmlformats.org/markup-compatibility/2006" xmlns:o="urn:schemas-microsoft-com:office:office" xmlns:r="http://schemas.openxmlformats.org/officeDocument/2006/relationships" xmlns:m="http://schemas.openxmlformats.org/officeDocument/2006/math" xmlns:v="urn:schemas-microsoft-com:vml" xmlns:wp14="http://schemas.microsoft.com/office/word/2010/wordprocessingDrawing" xmlns:wp="http://schemas.openxmlformats.org/drawingml/2006/wordprocessingDrawing" xmlns:w10="urn:schemas-microsoft-com:office:word" xmlns:w="http://schemas.openxmlformats.org/wordprocessingml/2006/main" xmlns:w14="http://schemas.microsoft.com/office/word/2010/wordml" xmlns:wpg="http://schemas.microsoft.com/office/word/2010/wordprocessingGroup" xmlns:wpi="http://schemas.microsoft.com/office/word/2010/wordprocessingInk" xmlns:wne="http://schemas.microsoft.com/office/word/2006/wordml" xmlns:wps="http://schemas.microsoft.com/office/word/2010/wordprocessingShape" mc:Ignorable="w14 wp14">
+  <w:abstractNum w:abstractNumId="0">
+    <w:nsid w:val="7E346C1C"/>
+    <w:multiLevelType w:val="hybridMultilevel"/>
+    <w:tmpl w:val="F5CAFDEA"/>
+    <w:lvl w:ilvl="0" w:tplc="BF9E989E">
+      <w:start w:val="1"/>
+      <w:numFmt w:val="decimal"/>
+      <w:lvlText w:val="%1."/>
+      <w:lvlJc w:val="left"/>
+      <w:pPr>
+        <w:ind w:left="720" w:hanging="360"/>
+      </w:pPr>
+      <w:rPr>
+        <w:rFonts w:ascii="Times New Roman" w:eastAsiaTheme="minorHAnsi" w:hAnsi="Times New Roman" w:cs="Times New Roman"/>
+        <w:b/>
+      </w:rPr>
+    </w:lvl>
+    <w:lvl w:ilvl="1" w:tplc="04160019" w:tentative="1">
+      <w:start w:val="1"/>
+      <w:numFmt w:val="lowerLetter"/>
+      <w:lvlText w:val="%2."/>
+      <w:lvlJc w:val="left"/>
+      <w:pPr>
+        <w:ind w:left="1440" w:hanging="360"/>
+      </w:pPr>
+    </w:lvl>
+    <w:lvl w:ilvl="2" w:tplc="0416001B" w:tentative="1">
+      <w:start w:val="1"/>
+      <w:numFmt w:val="lowerRoman"/>
+      <w:lvlText w:val="%3."/>
+      <w:lvlJc w:val="right"/>
+      <w:pPr>
+        <w:ind w:left="2160" w:hanging="180"/>
+      </w:pPr>
+    </w:lvl>
+    <w:lvl w:ilvl="3" w:tplc="0416000F" w:tentative="1">
+      <w:start w:val="1"/>
+      <w:numFmt w:val="decimal"/>
+      <w:lvlText w:val="%4."/>
+      <w:lvlJc w:val="left"/>
+      <w:pPr>
+        <w:ind w:left="2880" w:hanging="360"/>
+      </w:pPr>
+    </w:lvl>
+    <w:lvl w:ilvl="4" w:tplc="04160019" w:tentative="1">
+      <w:start w:val="1"/>
+      <w:numFmt w:val="lowerLetter"/>
+      <w:lvlText w:val="%5."/>
+      <w:lvlJc w:val="left"/>
+      <w:pPr>
+        <w:ind w:left="3600" w:hanging="360"/>
+      </w:pPr>
+    </w:lvl>
+    <w:lvl w:ilvl="5" w:tplc="0416001B" w:tentative="1">
+      <w:start w:val="1"/>
+      <w:numFmt w:val="lowerRoman"/>
+      <w:lvlText w:val="%6."/>
+      <w:lvlJc w:val="right"/>
+      <w:pPr>
+        <w:ind w:left="4320" w:hanging="180"/>
+      </w:pPr>
+    </w:lvl>
+    <w:lvl w:ilvl="6" w:tplc="0416000F" w:tentative="1">
+      <w:start w:val="1"/>
+      <w:numFmt w:val="decimal"/>
+      <w:lvlText w:val="%7."/>
+      <w:lvlJc w:val="left"/>
+      <w:pPr>
+        <w:ind w:left="5040" w:hanging="360"/>
+      </w:pPr>
+    </w:lvl>
+    <w:lvl w:ilvl="7" w:tplc="04160019" w:tentative="1">
+      <w:start w:val="1"/>
+      <w:numFmt w:val="lowerLetter"/>
+      <w:lvlText w:val="%8."/>
+      <w:lvlJc w:val="left"/>
+      <w:pPr>
+        <w:ind w:left="5760" w:hanging="360"/>
+      </w:pPr>
+    </w:lvl>
+    <w:lvl w:ilvl="8" w:tplc="0416001B" w:tentative="1">
+      <w:start w:val="1"/>
+      <w:numFmt w:val="lowerRoman"/>
+      <w:lvlText w:val="%9."/>
+      <w:lvlJc w:val="right"/>
+      <w:pPr>
+        <w:ind w:left="6480" w:hanging="180"/>
+      </w:pPr>
+    </w:lvl>
+  </w:abstractNum>
+  <w:num w:numId="1">
+    <w:abstractNumId w:val="0"/>
+  </w:num>
+</w:numbering>
 </file>
 
 <file path=word/styles.xml><?xml version="1.0" encoding="utf-8"?>
@@ -237,6 +890,17 @@
     <w:semiHidden/>
     <w:unhideWhenUsed/>
   </w:style>
+  <w:style w:type="paragraph" w:styleId="PargrafodaLista">
+    <w:name w:val="List Paragraph"/>
+    <w:basedOn w:val="Normal"/>
+    <w:uiPriority w:val="34"/>
+    <w:qFormat/>
+    <w:rsid w:val="001C17BD"/>
+    <w:pPr>
+      <w:ind w:left="720"/>
+      <w:contextualSpacing/>
+    </w:pPr>
+  </w:style>
 </w:styles>
 </file>
 
@@ -426,6 +1090,17 @@
     <w:uiPriority w:val="99"/>
     <w:semiHidden/>
     <w:unhideWhenUsed/>
+  </w:style>
+  <w:style w:type="paragraph" w:styleId="PargrafodaLista">
+    <w:name w:val="List Paragraph"/>
+    <w:basedOn w:val="Normal"/>
+    <w:uiPriority w:val="34"/>
+    <w:qFormat/>
+    <w:rsid w:val="001C17BD"/>
+    <w:pPr>
+      <w:ind w:left="720"/>
+      <w:contextualSpacing/>
+    </w:pPr>
   </w:style>
 </w:styles>
 </file>

</xml_diff>

<commit_message>
Regras do jogo Prediction Online (falta concluir)
</commit_message>
<xml_diff>
--- a/joaoOnline.docx
+++ b/joaoOnline.docx
@@ -12,6 +12,7 @@
           <w:szCs w:val="24"/>
         </w:rPr>
       </w:pPr>
+      <w:proofErr w:type="spellStart"/>
       <w:r>
         <w:rPr>
           <w:rFonts w:ascii="Times New Roman" w:hAnsi="Times New Roman" w:cs="Times New Roman"/>
@@ -19,7 +20,17 @@
           <w:sz w:val="24"/>
           <w:szCs w:val="24"/>
         </w:rPr>
-        <w:t>João Online</w:t>
+        <w:t>Prediction</w:t>
+      </w:r>
+      <w:proofErr w:type="spellEnd"/>
+      <w:r>
+        <w:rPr>
+          <w:rFonts w:ascii="Times New Roman" w:hAnsi="Times New Roman" w:cs="Times New Roman"/>
+          <w:b/>
+          <w:sz w:val="24"/>
+          <w:szCs w:val="24"/>
+        </w:rPr>
+        <w:t xml:space="preserve"> Online</w:t>
       </w:r>
     </w:p>
     <w:p>
@@ -58,15 +69,48 @@
           <w:szCs w:val="24"/>
         </w:rPr>
         <w:tab/>
-        <w:t>João é um jogo de cartas</w:t>
-      </w:r>
-      <w:r>
-        <w:rPr>
-          <w:rFonts w:ascii="Times New Roman" w:hAnsi="Times New Roman" w:cs="Times New Roman"/>
-          <w:sz w:val="24"/>
-          <w:szCs w:val="24"/>
-        </w:rPr>
-        <w:t xml:space="preserve"> utilizando um baralho normal de 52 cartas com </w:t>
+      </w:r>
+      <w:proofErr w:type="spellStart"/>
+      <w:r>
+        <w:rPr>
+          <w:rFonts w:ascii="Times New Roman" w:hAnsi="Times New Roman" w:cs="Times New Roman"/>
+          <w:sz w:val="24"/>
+          <w:szCs w:val="24"/>
+        </w:rPr>
+        <w:t>Prediction</w:t>
+      </w:r>
+      <w:proofErr w:type="spellEnd"/>
+      <w:r>
+        <w:rPr>
+          <w:rFonts w:ascii="Times New Roman" w:hAnsi="Times New Roman" w:cs="Times New Roman"/>
+          <w:sz w:val="24"/>
+          <w:szCs w:val="24"/>
+        </w:rPr>
+        <w:t xml:space="preserve"> é um jogo de cartas</w:t>
+      </w:r>
+      <w:r>
+        <w:rPr>
+          <w:rFonts w:ascii="Times New Roman" w:hAnsi="Times New Roman" w:cs="Times New Roman"/>
+          <w:sz w:val="24"/>
+          <w:szCs w:val="24"/>
+        </w:rPr>
+        <w:t xml:space="preserve"> ut</w:t>
+      </w:r>
+      <w:r>
+        <w:rPr>
+          <w:rFonts w:ascii="Times New Roman" w:hAnsi="Times New Roman" w:cs="Times New Roman"/>
+          <w:sz w:val="24"/>
+          <w:szCs w:val="24"/>
+        </w:rPr>
+        <w:t xml:space="preserve">ilizando um baralho de 40 </w:t>
+      </w:r>
+      <w:r>
+        <w:rPr>
+          <w:rFonts w:ascii="Times New Roman" w:hAnsi="Times New Roman" w:cs="Times New Roman"/>
+          <w:sz w:val="24"/>
+          <w:szCs w:val="24"/>
+        </w:rPr>
+        <w:t xml:space="preserve">cartas com </w:t>
       </w:r>
       <w:proofErr w:type="gramStart"/>
       <w:r>
@@ -92,7 +136,17 @@
           <w:sz w:val="24"/>
           <w:szCs w:val="24"/>
         </w:rPr>
-        <w:t xml:space="preserve"> jogado entre </w:t>
+        <w:t xml:space="preserve"> jogado por</w:t>
+      </w:r>
+      <w:bookmarkStart w:id="0" w:name="_GoBack"/>
+      <w:bookmarkEnd w:id="0"/>
+      <w:r>
+        <w:rPr>
+          <w:rFonts w:ascii="Times New Roman" w:hAnsi="Times New Roman" w:cs="Times New Roman"/>
+          <w:sz w:val="24"/>
+          <w:szCs w:val="24"/>
+        </w:rPr>
+        <w:t xml:space="preserve"> </w:t>
       </w:r>
       <w:r>
         <w:rPr>
@@ -108,7 +162,31 @@
           <w:sz w:val="24"/>
           <w:szCs w:val="24"/>
         </w:rPr>
-        <w:t xml:space="preserve"> ou mais pessoas </w:t>
+        <w:t xml:space="preserve"> a</w:t>
+      </w:r>
+      <w:r>
+        <w:rPr>
+          <w:rFonts w:ascii="Times New Roman" w:hAnsi="Times New Roman" w:cs="Times New Roman"/>
+          <w:sz w:val="24"/>
+          <w:szCs w:val="24"/>
+        </w:rPr>
+        <w:t xml:space="preserve"> </w:t>
+      </w:r>
+      <w:r>
+        <w:rPr>
+          <w:rFonts w:ascii="Times New Roman" w:hAnsi="Times New Roman" w:cs="Times New Roman"/>
+          <w:sz w:val="24"/>
+          <w:szCs w:val="24"/>
+        </w:rPr>
+        <w:t>5</w:t>
+      </w:r>
+      <w:r>
+        <w:rPr>
+          <w:rFonts w:ascii="Times New Roman" w:hAnsi="Times New Roman" w:cs="Times New Roman"/>
+          <w:sz w:val="24"/>
+          <w:szCs w:val="24"/>
+        </w:rPr>
+        <w:t xml:space="preserve"> </w:t>
       </w:r>
       <w:r>
         <w:rPr>
@@ -167,34 +245,218 @@
     </w:p>
     <w:p>
       <w:pPr>
-        <w:jc w:val="center"/>
-        <w:rPr>
-          <w:rFonts w:ascii="Times New Roman" w:hAnsi="Times New Roman" w:cs="Times New Roman"/>
-          <w:b/>
-          <w:color w:val="FF0000"/>
-          <w:sz w:val="24"/>
-          <w:szCs w:val="24"/>
-        </w:rPr>
-      </w:pPr>
-      <w:r>
-        <w:rPr>
-          <w:rFonts w:ascii="Times New Roman" w:hAnsi="Times New Roman" w:cs="Times New Roman"/>
-          <w:b/>
-          <w:color w:val="FF0000"/>
-          <w:sz w:val="24"/>
-          <w:szCs w:val="24"/>
-        </w:rPr>
-        <w:t>Inserir ordem</w:t>
-      </w:r>
-      <w:r>
-        <w:rPr>
-          <w:rFonts w:ascii="Times New Roman" w:hAnsi="Times New Roman" w:cs="Times New Roman"/>
-          <w:b/>
-          <w:color w:val="FF0000"/>
-          <w:sz w:val="24"/>
-          <w:szCs w:val="24"/>
-        </w:rPr>
-        <w:t xml:space="preserve"> de quem vale mais</w:t>
+        <w:ind w:firstLine="708"/>
+        <w:jc w:val="both"/>
+        <w:rPr>
+          <w:rFonts w:ascii="Times New Roman" w:hAnsi="Times New Roman" w:cs="Times New Roman"/>
+          <w:sz w:val="24"/>
+          <w:szCs w:val="24"/>
+        </w:rPr>
+      </w:pPr>
+      <w:r>
+        <w:rPr>
+          <w:rFonts w:ascii="Times New Roman" w:hAnsi="Times New Roman" w:cs="Times New Roman"/>
+          <w:sz w:val="24"/>
+          <w:szCs w:val="24"/>
+        </w:rPr>
+        <w:t xml:space="preserve">Valor das cartas: </w:t>
+      </w:r>
+      <w:r>
+        <w:rPr>
+          <w:rFonts w:ascii="Times New Roman" w:hAnsi="Times New Roman" w:cs="Times New Roman"/>
+          <w:sz w:val="24"/>
+          <w:szCs w:val="24"/>
+        </w:rPr>
+        <w:t>A</w:t>
+      </w:r>
+      <w:r>
+        <w:rPr>
+          <w:rFonts w:ascii="Times New Roman" w:hAnsi="Times New Roman" w:cs="Times New Roman"/>
+          <w:sz w:val="24"/>
+          <w:szCs w:val="24"/>
+        </w:rPr>
+        <w:t>-</w:t>
+      </w:r>
+      <w:r>
+        <w:rPr>
+          <w:rFonts w:ascii="Times New Roman" w:hAnsi="Times New Roman" w:cs="Times New Roman"/>
+          <w:sz w:val="24"/>
+          <w:szCs w:val="24"/>
+        </w:rPr>
+        <w:t>4</w:t>
+      </w:r>
+      <w:r>
+        <w:rPr>
+          <w:rFonts w:ascii="Times New Roman" w:hAnsi="Times New Roman" w:cs="Times New Roman"/>
+          <w:sz w:val="24"/>
+          <w:szCs w:val="24"/>
+        </w:rPr>
+        <w:t>-</w:t>
+      </w:r>
+      <w:r>
+        <w:rPr>
+          <w:rFonts w:ascii="Times New Roman" w:hAnsi="Times New Roman" w:cs="Times New Roman"/>
+          <w:sz w:val="24"/>
+          <w:szCs w:val="24"/>
+        </w:rPr>
+        <w:t>5</w:t>
+      </w:r>
+      <w:r>
+        <w:rPr>
+          <w:rFonts w:ascii="Times New Roman" w:hAnsi="Times New Roman" w:cs="Times New Roman"/>
+          <w:sz w:val="24"/>
+          <w:szCs w:val="24"/>
+        </w:rPr>
+        <w:t>-</w:t>
+      </w:r>
+      <w:r>
+        <w:rPr>
+          <w:rFonts w:ascii="Times New Roman" w:hAnsi="Times New Roman" w:cs="Times New Roman"/>
+          <w:sz w:val="24"/>
+          <w:szCs w:val="24"/>
+        </w:rPr>
+        <w:t>6</w:t>
+      </w:r>
+      <w:r>
+        <w:rPr>
+          <w:rFonts w:ascii="Times New Roman" w:hAnsi="Times New Roman" w:cs="Times New Roman"/>
+          <w:sz w:val="24"/>
+          <w:szCs w:val="24"/>
+        </w:rPr>
+        <w:t>-</w:t>
+      </w:r>
+      <w:r>
+        <w:rPr>
+          <w:rFonts w:ascii="Times New Roman" w:hAnsi="Times New Roman" w:cs="Times New Roman"/>
+          <w:sz w:val="24"/>
+          <w:szCs w:val="24"/>
+        </w:rPr>
+        <w:t>7</w:t>
+      </w:r>
+      <w:r>
+        <w:rPr>
+          <w:rFonts w:ascii="Times New Roman" w:hAnsi="Times New Roman" w:cs="Times New Roman"/>
+          <w:sz w:val="24"/>
+          <w:szCs w:val="24"/>
+        </w:rPr>
+        <w:t>-</w:t>
+      </w:r>
+      <w:r>
+        <w:rPr>
+          <w:rFonts w:ascii="Times New Roman" w:hAnsi="Times New Roman" w:cs="Times New Roman"/>
+          <w:sz w:val="24"/>
+          <w:szCs w:val="24"/>
+        </w:rPr>
+        <w:t>J</w:t>
+      </w:r>
+      <w:r>
+        <w:rPr>
+          <w:rFonts w:ascii="Times New Roman" w:hAnsi="Times New Roman" w:cs="Times New Roman"/>
+          <w:sz w:val="24"/>
+          <w:szCs w:val="24"/>
+        </w:rPr>
+        <w:t>-</w:t>
+      </w:r>
+      <w:r>
+        <w:rPr>
+          <w:rFonts w:ascii="Times New Roman" w:hAnsi="Times New Roman" w:cs="Times New Roman"/>
+          <w:sz w:val="24"/>
+          <w:szCs w:val="24"/>
+        </w:rPr>
+        <w:t>Q</w:t>
+      </w:r>
+      <w:r>
+        <w:rPr>
+          <w:rFonts w:ascii="Times New Roman" w:hAnsi="Times New Roman" w:cs="Times New Roman"/>
+          <w:sz w:val="24"/>
+          <w:szCs w:val="24"/>
+        </w:rPr>
+        <w:t>-</w:t>
+      </w:r>
+      <w:r>
+        <w:rPr>
+          <w:rFonts w:ascii="Times New Roman" w:hAnsi="Times New Roman" w:cs="Times New Roman"/>
+          <w:sz w:val="24"/>
+          <w:szCs w:val="24"/>
+        </w:rPr>
+        <w:t>K</w:t>
+      </w:r>
+      <w:r>
+        <w:rPr>
+          <w:rFonts w:ascii="Times New Roman" w:hAnsi="Times New Roman" w:cs="Times New Roman"/>
+          <w:sz w:val="24"/>
+          <w:szCs w:val="24"/>
+        </w:rPr>
+        <w:t>-</w:t>
+      </w:r>
+      <w:r>
+        <w:rPr>
+          <w:rFonts w:ascii="Times New Roman" w:hAnsi="Times New Roman" w:cs="Times New Roman"/>
+          <w:sz w:val="24"/>
+          <w:szCs w:val="24"/>
+        </w:rPr>
+        <w:t>2</w:t>
+      </w:r>
+      <w:r>
+        <w:rPr>
+          <w:rFonts w:ascii="Times New Roman" w:hAnsi="Times New Roman" w:cs="Times New Roman"/>
+          <w:sz w:val="24"/>
+          <w:szCs w:val="24"/>
+        </w:rPr>
+        <w:t>-</w:t>
+      </w:r>
+      <w:r>
+        <w:rPr>
+          <w:rFonts w:ascii="Times New Roman" w:hAnsi="Times New Roman" w:cs="Times New Roman"/>
+          <w:sz w:val="24"/>
+          <w:szCs w:val="24"/>
+        </w:rPr>
+        <w:t>3</w:t>
+      </w:r>
+      <w:r>
+        <w:rPr>
+          <w:rFonts w:ascii="Times New Roman" w:hAnsi="Times New Roman" w:cs="Times New Roman"/>
+          <w:sz w:val="24"/>
+          <w:szCs w:val="24"/>
+        </w:rPr>
+        <w:t xml:space="preserve"> </w:t>
+      </w:r>
+    </w:p>
+    <w:p>
+      <w:pPr>
+        <w:ind w:firstLine="708"/>
+        <w:jc w:val="both"/>
+        <w:rPr>
+          <w:rFonts w:ascii="Times New Roman" w:hAnsi="Times New Roman" w:cs="Times New Roman"/>
+          <w:sz w:val="24"/>
+          <w:szCs w:val="24"/>
+        </w:rPr>
+      </w:pPr>
+      <w:r>
+        <w:rPr>
+          <w:rFonts w:ascii="Times New Roman" w:hAnsi="Times New Roman" w:cs="Times New Roman"/>
+          <w:sz w:val="24"/>
+          <w:szCs w:val="24"/>
+        </w:rPr>
+        <w:t>Valor dos naipes: Copas-Ouros-Espadas-Paus</w:t>
+      </w:r>
+    </w:p>
+    <w:p>
+      <w:pPr>
+        <w:jc w:val="both"/>
+        <w:rPr>
+          <w:rFonts w:ascii="Times New Roman" w:hAnsi="Times New Roman" w:cs="Times New Roman"/>
+          <w:sz w:val="24"/>
+          <w:szCs w:val="24"/>
+        </w:rPr>
+      </w:pPr>
+      <w:r>
+        <w:rPr>
+          <w:rFonts w:ascii="Times New Roman" w:hAnsi="Times New Roman" w:cs="Times New Roman"/>
+          <w:sz w:val="24"/>
+          <w:szCs w:val="24"/>
+        </w:rPr>
+        <w:tab/>
       </w:r>
     </w:p>
     <w:p>
@@ -366,8 +628,6 @@
         </w:rPr>
         <w:t>Incluir lógica para o número mínimo de apostas em vitórias</w:t>
       </w:r>
-      <w:bookmarkStart w:id="0" w:name="_GoBack"/>
-      <w:bookmarkEnd w:id="0"/>
     </w:p>
     <w:p>
       <w:pPr>

</xml_diff>